<commit_message>
Added word count to Shunn short story template.docx.
</commit_message>
<xml_diff>
--- a/shunn/shortstory/template.docx
+++ b/shunn/shortstory/template.docx
@@ -577,18 +577,7 @@
             <w:pStyle w:val="Header"/>
           </w:pPr>
           <w:r>
-            <w:t xml:space="preserve">about </w:t>
-          </w:r>
-          <w:fldSimple w:instr=" NUMWORDS  \* MERGEFORMAT ">
-            <w:r>
-              <w:rPr>
-                <w:noProof/>
-              </w:rPr>
-              <w:t>0</w:t>
-            </w:r>
-          </w:fldSimple>
-          <w:r>
-            <w:t xml:space="preserve"> words</w:t>
+            <w:t xml:space="preserve">about #word_count# words</w:t>
           </w:r>
         </w:p>
         <w:p>

</xml_diff>